<commit_message>
Report updated second graph
</commit_message>
<xml_diff>
--- a/Report.docx
+++ b/Report.docx
@@ -196,16 +196,19 @@
       </w:r>
     </w:p>
     <w:p>
+      <w:pPr>
+        <w:jc w:val="center"/>
+      </w:pPr>
       <w:r>
         <w:rPr>
           <w:rFonts w:ascii="Segoe UI Emoji" w:hAnsi="Segoe UI Emoji" w:cs="Segoe UI Emoji"/>
           <w:noProof/>
         </w:rPr>
         <w:drawing>
-          <wp:inline distT="0" distB="0" distL="0" distR="0" wp14:anchorId="66EE328F" wp14:editId="12A45986">
-            <wp:extent cx="5934075" cy="3543300"/>
-            <wp:effectExtent l="0" t="0" r="9525" b="0"/>
-            <wp:docPr id="1547827343" name="Resim 1"/>
+          <wp:inline distT="0" distB="0" distL="0" distR="0" wp14:anchorId="445A92DF" wp14:editId="7F1E8A7D">
+            <wp:extent cx="3467100" cy="2070241"/>
+            <wp:effectExtent l="0" t="0" r="0" b="6350"/>
+            <wp:docPr id="1631072435" name="Resim 1"/>
             <wp:cNvGraphicFramePr>
               <a:graphicFrameLocks xmlns:a="http://schemas.openxmlformats.org/drawingml/2006/main" noChangeAspect="1"/>
             </wp:cNvGraphicFramePr>
@@ -213,7 +216,7 @@
               <a:graphicData uri="http://schemas.openxmlformats.org/drawingml/2006/picture">
                 <pic:pic xmlns:pic="http://schemas.openxmlformats.org/drawingml/2006/picture">
                   <pic:nvPicPr>
-                    <pic:cNvPr id="0" name="Picture 1"/>
+                    <pic:cNvPr id="1631072435" name="Resim 1"/>
                     <pic:cNvPicPr>
                       <a:picLocks noChangeAspect="1" noChangeArrowheads="1"/>
                     </pic:cNvPicPr>
@@ -234,7 +237,7 @@
                   <pic:spPr bwMode="auto">
                     <a:xfrm>
                       <a:off x="0" y="0"/>
-                      <a:ext cx="5934075" cy="3543300"/>
+                      <a:ext cx="3523892" cy="2104152"/>
                     </a:xfrm>
                     <a:prstGeom prst="rect">
                       <a:avLst/>
@@ -250,24 +253,109 @@
           </wp:inline>
         </w:drawing>
       </w:r>
+      <w:r>
+        <w:rPr>
+          <w:rFonts w:ascii="Segoe UI Emoji" w:hAnsi="Segoe UI Emoji" w:cs="Segoe UI Emoji"/>
+          <w:noProof/>
+        </w:rPr>
+        <w:drawing>
+          <wp:inline distT="0" distB="0" distL="0" distR="0" wp14:anchorId="08467A3C" wp14:editId="004F5939">
+            <wp:extent cx="3457575" cy="2064385"/>
+            <wp:effectExtent l="0" t="0" r="9525" b="0"/>
+            <wp:docPr id="1547827343" name="Resim 1" descr="metin, çizgi, öykü gelişim çizgisi; kumpas; grafiğini çıkarma, diyagram içeren bir resim&#10;&#10;Yapay zeka tarafından oluşturulan içerik yanlış olabilir."/>
+            <wp:cNvGraphicFramePr>
+              <a:graphicFrameLocks xmlns:a="http://schemas.openxmlformats.org/drawingml/2006/main" noChangeAspect="1"/>
+            </wp:cNvGraphicFramePr>
+            <a:graphic xmlns:a="http://schemas.openxmlformats.org/drawingml/2006/main">
+              <a:graphicData uri="http://schemas.openxmlformats.org/drawingml/2006/picture">
+                <pic:pic xmlns:pic="http://schemas.openxmlformats.org/drawingml/2006/picture">
+                  <pic:nvPicPr>
+                    <pic:cNvPr id="1547827343" name="Resim 1" descr="metin, çizgi, öykü gelişim çizgisi; kumpas; grafiğini çıkarma, diyagram içeren bir resim&#10;&#10;Yapay zeka tarafından oluşturulan içerik yanlış olabilir."/>
+                    <pic:cNvPicPr>
+                      <a:picLocks noChangeAspect="1" noChangeArrowheads="1"/>
+                    </pic:cNvPicPr>
+                  </pic:nvPicPr>
+                  <pic:blipFill>
+                    <a:blip r:embed="rId8" cstate="print">
+                      <a:extLst>
+                        <a:ext uri="{28A0092B-C50C-407E-A947-70E740481C1C}">
+                          <a14:useLocalDpi xmlns:a14="http://schemas.microsoft.com/office/drawing/2010/main" val="0"/>
+                        </a:ext>
+                      </a:extLst>
+                    </a:blip>
+                    <a:srcRect/>
+                    <a:stretch>
+                      <a:fillRect/>
+                    </a:stretch>
+                  </pic:blipFill>
+                  <pic:spPr bwMode="auto">
+                    <a:xfrm>
+                      <a:off x="0" y="0"/>
+                      <a:ext cx="3457575" cy="2064385"/>
+                    </a:xfrm>
+                    <a:prstGeom prst="rect">
+                      <a:avLst/>
+                    </a:prstGeom>
+                    <a:noFill/>
+                    <a:ln>
+                      <a:noFill/>
+                    </a:ln>
+                  </pic:spPr>
+                </pic:pic>
+              </a:graphicData>
+            </a:graphic>
+          </wp:inline>
+        </w:drawing>
+      </w:r>
     </w:p>
     <w:p>
       <w:r>
-        <w:br w:type="page"/>
-      </w:r>
-    </w:p>
-    <w:p>
-      <w:r>
         <w:lastRenderedPageBreak/>
-        <w:t xml:space="preserve">The performance degradation beyond 4 threads is closely related to the number of CPU cores on the system. Our test environment included an Intel® Core™ i5-9300H processor with 4 physical cores and 8 logical threads. While hyper-threading allows more logical threads, physical core limitations still dominate the actual parallel execution capability. Once the number of threads exceeded the number of physical cores, the CPU had to time-share threads using context switching, which introduced overhead. This is why execution time increased when using 8, 10, or more threads, even though more threads were technically active. These results highlight the importance of tuning parallelism based on actual hardware capabilities rather than </w:t>
+        <w:t>The performance degradation observed at higher thread counts is closely related to the number of physical CPU cores available on the system. Our test machine was equipped with an Intel® Core™ i5-9300H processor featuring 4 physical cores and 8 logical threads. When the thread count exceeded the number of available cores, the CPU was forced to context switch between threads, resulting in overhead and decreased efficiency. This explains why performance improved up to 4 threads</w:t>
+      </w:r>
+      <w:r>
+        <w:t>.</w:t>
+      </w:r>
+      <w:r>
+        <w:t xml:space="preserve"> </w:t>
+      </w:r>
+      <w:r>
+        <w:t>W</w:t>
+      </w:r>
+      <w:r>
+        <w:t xml:space="preserve">hich aligned with the number of physical cores but then began to decline as more threads were introduced. Interestingly, we observed an exception between 100 and 200 threads, where execution time unexpectedly dropped from 2145 </w:t>
+      </w:r>
+      <w:proofErr w:type="spellStart"/>
+      <w:r>
+        <w:t>ms</w:t>
+      </w:r>
+      <w:proofErr w:type="spellEnd"/>
+      <w:r>
+        <w:t xml:space="preserve"> to 1415 </w:t>
+      </w:r>
+      <w:proofErr w:type="spellStart"/>
+      <w:r>
+        <w:t>ms.</w:t>
+      </w:r>
+      <w:proofErr w:type="spellEnd"/>
+      <w:r>
+        <w:t xml:space="preserve"> This anomaly may be attributed to JVM-level optimizations or transient OS-level scheduling advantages. However, the benefit was not sustained: performance degraded again </w:t>
       </w:r>
       <w:proofErr w:type="gramStart"/>
       <w:r>
-        <w:t>assuming that</w:t>
+        <w:t>at</w:t>
       </w:r>
       <w:proofErr w:type="gramEnd"/>
       <w:r>
-        <w:t xml:space="preserve"> more threads always lead to faster performance.</w:t>
+        <w:t xml:space="preserve"> 400 threads (1863 </w:t>
+      </w:r>
+      <w:proofErr w:type="spellStart"/>
+      <w:r>
+        <w:t>ms</w:t>
+      </w:r>
+      <w:proofErr w:type="spellEnd"/>
+      <w:r>
+        <w:t>), reaffirming that excessive threading generally results in inefficiencies on hardware-limited systems.</w:t>
       </w:r>
     </w:p>
     <w:p>
@@ -314,7 +402,7 @@
     </w:p>
     <w:p/>
     <w:sectPr>
-      <w:headerReference w:type="default" r:id="rId8"/>
+      <w:headerReference w:type="default" r:id="rId9"/>
       <w:pgSz w:w="12240" w:h="15840"/>
       <w:pgMar w:top="1440" w:right="1440" w:bottom="1440" w:left="1440" w:header="720" w:footer="720" w:gutter="0"/>
       <w:cols w:space="720"/>
@@ -1442,6 +1530,7 @@
   <w:style w:type="character" w:default="1" w:styleId="VarsaylanParagrafYazTipi">
     <w:name w:val="Default Paragraph Font"/>
     <w:uiPriority w:val="1"/>
+    <w:semiHidden/>
     <w:unhideWhenUsed/>
   </w:style>
   <w:style w:type="table" w:default="1" w:styleId="NormalTablo">

</xml_diff>